<commit_message>
Luchao's auto-commitment using shell script
</commit_message>
<xml_diff>
--- a/Cover Letter/Cover Letter.docx
+++ b/Cover Letter/Cover Letter.docx
@@ -18,7 +18,7 @@
           <w:rFonts w:ascii="Arial" w:eastAsia="Times New Roman" w:hAnsi="Arial" w:cs="Arial"/>
           <w:color w:val="000000"/>
         </w:rPr>
-        <w:t>Alaina Manning</w:t>
+        <w:t>Connie Lam</w:t>
       </w:r>
       <w:r>
         <w:rPr>
@@ -54,7 +54,7 @@
           <w:noProof/>
           <w:color w:val="000000"/>
         </w:rPr>
-        <w:t>June 1, 2020</w:t>
+        <w:t>June 5, 2020</w:t>
       </w:r>
       <w:r>
         <w:rPr>
@@ -94,7 +94,7 @@
           <w:rFonts w:ascii="Arial" w:eastAsia="Times New Roman" w:hAnsi="Arial" w:cs="Arial"/>
           <w:color w:val="000000"/>
         </w:rPr>
-        <w:t>Boston, Massachusetts</w:t>
+        <w:t>New York</w:t>
       </w:r>
       <w:r>
         <w:rPr>
@@ -133,7 +133,7 @@
           <w:rFonts w:ascii="Arial" w:eastAsia="Times New Roman" w:hAnsi="Arial" w:cs="Arial"/>
           <w:color w:val="000000"/>
         </w:rPr>
-        <w:t>Manning</w:t>
+        <w:t>Lam</w:t>
       </w:r>
     </w:p>
     <w:p>
@@ -168,7 +168,7 @@
           <w:rFonts w:ascii="Arial" w:eastAsia="Times New Roman" w:hAnsi="Arial" w:cs="Arial"/>
           <w:color w:val="000000"/>
         </w:rPr>
-        <w:t>Twitter</w:t>
+        <w:t>Oscar Health</w:t>
       </w:r>
       <w:r>
         <w:rPr>
@@ -182,13 +182,6 @@
           <w:rFonts w:ascii="Arial" w:eastAsia="Times New Roman" w:hAnsi="Arial" w:cs="Arial"/>
           <w:color w:val="000000"/>
         </w:rPr>
-        <w:t xml:space="preserve">through campus recruiting </w:t>
-      </w:r>
-      <w:r>
-        <w:rPr>
-          <w:rFonts w:ascii="Arial" w:eastAsia="Times New Roman" w:hAnsi="Arial" w:cs="Arial"/>
-          <w:color w:val="000000"/>
-        </w:rPr>
         <w:t xml:space="preserve">that was posted on </w:t>
       </w:r>
       <w:r>
@@ -196,7 +189,14 @@
           <w:rFonts w:ascii="Arial" w:eastAsia="Times New Roman" w:hAnsi="Arial" w:cs="Arial"/>
           <w:color w:val="000000"/>
         </w:rPr>
-        <w:t>your company website.</w:t>
+        <w:t>LinkedIn</w:t>
+      </w:r>
+      <w:r>
+        <w:rPr>
+          <w:rFonts w:ascii="Arial" w:eastAsia="Times New Roman" w:hAnsi="Arial" w:cs="Arial"/>
+          <w:color w:val="000000"/>
+        </w:rPr>
+        <w:t>.</w:t>
       </w:r>
       <w:r>
         <w:rPr>
@@ -343,12 +343,21 @@
         </w:rPr>
         <w:t xml:space="preserve">proficiency in </w:t>
       </w:r>
-      <w:r>
-        <w:rPr>
-          <w:rFonts w:ascii="Arial" w:eastAsia="Times New Roman" w:hAnsi="Arial" w:cs="Arial"/>
-          <w:color w:val="000000"/>
-        </w:rPr>
-        <w:t>ggplot / Tableau</w:t>
+      <w:proofErr w:type="spellStart"/>
+      <w:r>
+        <w:rPr>
+          <w:rFonts w:ascii="Arial" w:eastAsia="Times New Roman" w:hAnsi="Arial" w:cs="Arial"/>
+          <w:color w:val="000000"/>
+        </w:rPr>
+        <w:t>ggplot</w:t>
+      </w:r>
+      <w:proofErr w:type="spellEnd"/>
+      <w:r>
+        <w:rPr>
+          <w:rFonts w:ascii="Arial" w:eastAsia="Times New Roman" w:hAnsi="Arial" w:cs="Arial"/>
+          <w:color w:val="000000"/>
+        </w:rPr>
+        <w:t xml:space="preserve"> / Tableau</w:t>
       </w:r>
       <w:r>
         <w:rPr>
@@ -757,7 +766,7 @@
           <w:rFonts w:ascii="Arial" w:eastAsia="Times New Roman" w:hAnsi="Arial" w:cs="Arial"/>
           <w:color w:val="000000"/>
         </w:rPr>
-        <w:t>Twitter</w:t>
+        <w:t>Oscar Health</w:t>
       </w:r>
       <w:r>
         <w:rPr>
@@ -1785,7 +1794,7 @@
 </file>
 
 <file path=customXml/itemProps1.xml><?xml version="1.0" encoding="utf-8"?>
-<ds:datastoreItem xmlns:ds="http://schemas.openxmlformats.org/officeDocument/2006/customXml" ds:itemID="{2857C81F-6DF6-4D80-9DED-9CC7216EA36E}">
+<ds:datastoreItem xmlns:ds="http://schemas.openxmlformats.org/officeDocument/2006/customXml" ds:itemID="{D395BCF1-4771-4F83-BB74-C8D8A6BF0B84}">
   <ds:schemaRefs>
     <ds:schemaRef ds:uri="http://schemas.openxmlformats.org/officeDocument/2006/bibliography"/>
   </ds:schemaRefs>

</xml_diff>